<commit_message>
Se agrego diagrama de colaboracion
</commit_message>
<xml_diff>
--- a/PROYECTO_FINAL ING SOFT II_MCDONALD_JIMENEZ_SARRIA_1LS231_vc.docx
+++ b/PROYECTO_FINAL ING SOFT II_MCDONALD_JIMENEZ_SARRIA_1LS231_vc.docx
@@ -6889,6 +6889,7 @@
           <w:rFonts w:eastAsia="Times New Roman"/>
           <w:lang w:eastAsia="es-PA"/>
         </w:rPr>
+        <w:lastRenderedPageBreak/>
         <w:t>Descripción de la solución</w:t>
       </w:r>
       <w:bookmarkEnd w:id="8"/>
@@ -7968,6 +7969,7 @@
           <w:rFonts w:eastAsia="Times New Roman"/>
           <w:lang w:eastAsia="es-PA"/>
         </w:rPr>
+        <w:lastRenderedPageBreak/>
         <w:t>Usuarios</w:t>
       </w:r>
       <w:bookmarkEnd w:id="11"/>
@@ -9230,6 +9232,7 @@
                 <w:sz w:val="20"/>
                 <w:szCs w:val="24"/>
               </w:rPr>
+              <w:lastRenderedPageBreak/>
               <w:t>Usuario estudiante</w:t>
             </w:r>
           </w:p>
@@ -10481,6 +10484,7 @@
           <w:szCs w:val="26"/>
           <w:lang w:eastAsia="es-PA"/>
         </w:rPr>
+        <w:lastRenderedPageBreak/>
         <w:t>Resumen de los casos de uso</w:t>
       </w:r>
     </w:p>
@@ -11867,6 +11871,7 @@
         <w:rPr>
           <w:noProof/>
         </w:rPr>
+        <w:lastRenderedPageBreak/>
         <w:t>Diagrama de Casos de Uso del Sistema</w:t>
       </w:r>
       <w:bookmarkEnd w:id="17"/>
@@ -12029,6 +12034,7 @@
         <w:rPr>
           <w:noProof/>
         </w:rPr>
+        <w:lastRenderedPageBreak/>
         <w:t>Especificación de Casos de Uso</w:t>
       </w:r>
       <w:bookmarkEnd w:id="18"/>
@@ -12950,6 +12956,7 @@
           <w:sz w:val="20"/>
           <w:szCs w:val="20"/>
         </w:rPr>
+        <w:lastRenderedPageBreak/>
         <w:t>Si el mensaje fue de aprobación el sistema retorna al punto 3.1.2</w:t>
       </w:r>
     </w:p>
@@ -13948,6 +13955,7 @@
           <w:szCs w:val="20"/>
           <w:u w:val="single"/>
         </w:rPr>
+        <w:lastRenderedPageBreak/>
         <w:t>CASO DE USO:</w:t>
       </w:r>
       <w:r>
@@ -16755,6 +16763,7 @@
           <w:szCs w:val="20"/>
           <w:u w:val="single"/>
         </w:rPr>
+        <w:lastRenderedPageBreak/>
         <w:t>CASO DE USO:</w:t>
       </w:r>
       <w:r>
@@ -18335,6 +18344,7 @@
           <w:sz w:val="20"/>
           <w:szCs w:val="20"/>
         </w:rPr>
+        <w:lastRenderedPageBreak/>
         <w:t>El sistema despliega la ventana</w:t>
       </w:r>
       <w:r>
@@ -19365,6 +19375,7 @@
           <w:u w:val="single"/>
           <w:lang w:val="es-ES"/>
         </w:rPr>
+        <w:lastRenderedPageBreak/>
         <w:t>CASO DE USO:</w:t>
       </w:r>
       <w:r>
@@ -20789,6 +20800,7 @@
           <w:u w:val="single"/>
           <w:lang w:val="es-ES"/>
         </w:rPr>
+        <w:lastRenderedPageBreak/>
         <w:t>CASO DE USO:</w:t>
       </w:r>
       <w:r>
@@ -22035,6 +22047,7 @@
           <w:u w:val="single"/>
           <w:lang w:val="es-ES"/>
         </w:rPr>
+        <w:lastRenderedPageBreak/>
         <w:t>CASO DE USO:</w:t>
       </w:r>
       <w:r>
@@ -23767,6 +23780,7 @@
           <w:sz w:val="20"/>
           <w:szCs w:val="22"/>
         </w:rPr>
+        <w:lastRenderedPageBreak/>
         <w:t xml:space="preserve">Si la contraseña es correcta, el </w:t>
       </w:r>
       <w:r>
@@ -24637,6 +24651,7 @@
           <w:u w:val="single"/>
           <w:lang w:val="es-ES"/>
         </w:rPr>
+        <w:lastRenderedPageBreak/>
         <w:t>CASO DE USO:</w:t>
       </w:r>
       <w:r>
@@ -27342,6 +27357,7 @@
       </w:pPr>
       <w:bookmarkStart w:id="19" w:name="_Toc518484654"/>
       <w:r>
+        <w:lastRenderedPageBreak/>
         <w:t>PROTOTIPO DE PANTALLAS</w:t>
       </w:r>
       <w:bookmarkEnd w:id="19"/>
@@ -27504,6 +27520,7 @@
       </w:pPr>
       <w:bookmarkStart w:id="22" w:name="_Toc518484657"/>
       <w:r>
+        <w:lastRenderedPageBreak/>
         <w:t>Causo de uso: INGRESAR</w:t>
       </w:r>
       <w:bookmarkEnd w:id="22"/>
@@ -27782,6 +27799,7 @@
       </w:pPr>
       <w:bookmarkStart w:id="23" w:name="_Toc518484658"/>
       <w:r>
+        <w:lastRenderedPageBreak/>
         <w:t>Caso de uso: REA</w:t>
       </w:r>
       <w:r>
@@ -27947,6 +27965,7 @@
         <w:rPr>
           <w:b/>
         </w:rPr>
+        <w:lastRenderedPageBreak/>
         <w:t>VENTANA CONSTRUCCION_EJERCICIOS</w:t>
       </w:r>
     </w:p>
@@ -28105,6 +28124,7 @@
       </w:pPr>
       <w:bookmarkStart w:id="24" w:name="_Toc518484659"/>
       <w:r>
+        <w:lastRenderedPageBreak/>
         <w:t>Caso de uso: REALIZAR MANTENIMIENTO DE SALA</w:t>
       </w:r>
       <w:bookmarkEnd w:id="24"/>
@@ -28275,6 +28295,7 @@
         <w:rPr>
           <w:b/>
         </w:rPr>
+        <w:lastRenderedPageBreak/>
         <w:t>PANTALLA CONSTRUIR</w:t>
       </w:r>
       <w:r>
@@ -28445,6 +28466,7 @@
         <w:rPr>
           <w:b/>
         </w:rPr>
+        <w:lastRenderedPageBreak/>
         <w:t>VENTANA AGREGAR_REPASO</w:t>
       </w:r>
     </w:p>
@@ -28600,6 +28622,7 @@
       </w:pPr>
       <w:bookmarkStart w:id="25" w:name="_Toc518484660"/>
       <w:r>
+        <w:lastRenderedPageBreak/>
         <w:t>Caso de uso: HACER EJERCICIO</w:t>
       </w:r>
       <w:bookmarkEnd w:id="25"/>
@@ -28787,6 +28810,7 @@
         <w:rPr>
           <w:b/>
         </w:rPr>
+        <w:lastRenderedPageBreak/>
         <w:t>VENTANA EJERCICIO_PREGUNTA</w:t>
       </w:r>
     </w:p>
@@ -28958,6 +28982,7 @@
       </w:pPr>
       <w:bookmarkStart w:id="26" w:name="_Toc518484661"/>
       <w:r>
+        <w:lastRenderedPageBreak/>
         <w:t>Caso de uso: REPASAR</w:t>
       </w:r>
       <w:bookmarkEnd w:id="26"/>
@@ -29144,6 +29169,7 @@
       </w:pPr>
       <w:bookmarkStart w:id="27" w:name="_Toc518484662"/>
       <w:r>
+        <w:lastRenderedPageBreak/>
         <w:t>Caso de uso: MODIFICAR PERFIL</w:t>
       </w:r>
       <w:bookmarkEnd w:id="27"/>
@@ -29387,6 +29413,7 @@
       </w:pPr>
       <w:bookmarkStart w:id="28" w:name="_Toc518484663"/>
       <w:r>
+        <w:lastRenderedPageBreak/>
         <w:t xml:space="preserve">Caso de uso: </w:t>
       </w:r>
       <w:r>
@@ -29576,6 +29603,7 @@
         <w:rPr>
           <w:b/>
         </w:rPr>
+        <w:lastRenderedPageBreak/>
         <w:t>VENTANA RANKING_SALA</w:t>
       </w:r>
     </w:p>
@@ -29746,6 +29774,7 @@
         <w:rPr>
           <w:b/>
         </w:rPr>
+        <w:lastRenderedPageBreak/>
         <w:t>VENTANA RANKING_EJERCICIO</w:t>
       </w:r>
     </w:p>
@@ -29954,6 +29983,7 @@
       </w:pPr>
       <w:bookmarkStart w:id="29" w:name="_Toc518484664"/>
       <w:r>
+        <w:lastRenderedPageBreak/>
         <w:t xml:space="preserve">Caso de uso: </w:t>
       </w:r>
       <w:r>
@@ -30298,6 +30328,7 @@
         <w:rPr>
           <w:noProof/>
         </w:rPr>
+        <w:lastRenderedPageBreak/>
         <w:t>ESCENARIOS</w:t>
       </w:r>
     </w:p>
@@ -30924,6 +30955,7 @@
         <w:rPr>
           <w:noProof/>
         </w:rPr>
+        <w:lastRenderedPageBreak/>
         <w:t>Definición de clases, Métodos, Atributos y objetos</w:t>
       </w:r>
       <w:bookmarkEnd w:id="31"/>
@@ -32221,6 +32253,7 @@
         <w:rPr>
           <w:noProof/>
         </w:rPr>
+        <w:lastRenderedPageBreak/>
         <w:t>Diagrama de Clases</w:t>
       </w:r>
       <w:bookmarkEnd w:id="33"/>
@@ -32312,9 +32345,26 @@
         <w:rPr>
           <w:noProof/>
         </w:rPr>
+        <w:lastRenderedPageBreak/>
         <w:t>Diagrama de Secuencia</w:t>
       </w:r>
       <w:bookmarkEnd w:id="37"/>
+    </w:p>
+    <w:p>
+      <w:pPr>
+        <w:pStyle w:val="Ttulo2"/>
+        <w:rPr>
+          <w:noProof/>
+          <w:sz w:val="22"/>
+        </w:rPr>
+      </w:pPr>
+      <w:r>
+        <w:rPr>
+          <w:noProof/>
+          <w:sz w:val="22"/>
+        </w:rPr>
+        <w:t>Escenario #1</w:t>
+      </w:r>
     </w:p>
     <w:p>
       <w:pPr>
@@ -32451,9 +32501,103 @@
         <w:rPr>
           <w:noProof/>
         </w:rPr>
+        <w:lastRenderedPageBreak/>
         <w:t>Diagrama de Colaboración</w:t>
       </w:r>
       <w:bookmarkEnd w:id="38"/>
+    </w:p>
+    <w:p>
+      <w:pPr>
+        <w:pStyle w:val="Ttulo2"/>
+        <w:rPr>
+          <w:noProof/>
+          <w:sz w:val="22"/>
+        </w:rPr>
+      </w:pPr>
+      <w:r>
+        <w:rPr>
+          <w:noProof/>
+          <w:sz w:val="22"/>
+        </w:rPr>
+        <w:t>Escenario #1</w:t>
+      </w:r>
+    </w:p>
+    <w:p>
+      <w:r>
+        <w:rPr>
+          <w:noProof/>
+        </w:rPr>
+        <w:drawing>
+          <wp:anchor distT="0" distB="0" distL="114300" distR="114300" simplePos="0" relativeHeight="251658240" behindDoc="1" locked="0" layoutInCell="1" allowOverlap="1">
+            <wp:simplePos x="0" y="0"/>
+            <wp:positionH relativeFrom="column">
+              <wp:posOffset>-414269</wp:posOffset>
+            </wp:positionH>
+            <wp:positionV relativeFrom="paragraph">
+              <wp:posOffset>350879</wp:posOffset>
+            </wp:positionV>
+            <wp:extent cx="6440265" cy="5367131"/>
+            <wp:effectExtent l="0" t="0" r="0" b="0"/>
+            <wp:wrapTight wrapText="bothSides">
+              <wp:wrapPolygon edited="0">
+                <wp:start x="0" y="0"/>
+                <wp:lineTo x="0" y="21544"/>
+                <wp:lineTo x="21532" y="21544"/>
+                <wp:lineTo x="21532" y="0"/>
+                <wp:lineTo x="0" y="0"/>
+              </wp:wrapPolygon>
+            </wp:wrapTight>
+            <wp:docPr id="32" name="Imagen 32" descr="C:\Users\Christopher\Desktop\PROYECTO-SEMESTRAL-\Diagrama de Colaboracion_Hacer_Ejercicio.png"/>
+            <wp:cNvGraphicFramePr>
+              <a:graphicFrameLocks xmlns:a="http://schemas.openxmlformats.org/drawingml/2006/main" noChangeAspect="1"/>
+            </wp:cNvGraphicFramePr>
+            <a:graphic xmlns:a="http://schemas.openxmlformats.org/drawingml/2006/main">
+              <a:graphicData uri="http://schemas.openxmlformats.org/drawingml/2006/picture">
+                <pic:pic xmlns:pic="http://schemas.openxmlformats.org/drawingml/2006/picture">
+                  <pic:nvPicPr>
+                    <pic:cNvPr id="0" name="Picture 2" descr="C:\Users\Christopher\Desktop\PROYECTO-SEMESTRAL-\Diagrama de Colaboracion_Hacer_Ejercicio.png"/>
+                    <pic:cNvPicPr>
+                      <a:picLocks noChangeAspect="1" noChangeArrowheads="1"/>
+                    </pic:cNvPicPr>
+                  </pic:nvPicPr>
+                  <pic:blipFill>
+                    <a:blip r:embed="rId42">
+                      <a:extLst>
+                        <a:ext uri="{28A0092B-C50C-407E-A947-70E740481C1C}">
+                          <a14:useLocalDpi xmlns:a14="http://schemas.microsoft.com/office/drawing/2010/main" val="0"/>
+                        </a:ext>
+                      </a:extLst>
+                    </a:blip>
+                    <a:srcRect/>
+                    <a:stretch>
+                      <a:fillRect/>
+                    </a:stretch>
+                  </pic:blipFill>
+                  <pic:spPr bwMode="auto">
+                    <a:xfrm>
+                      <a:off x="0" y="0"/>
+                      <a:ext cx="6440265" cy="5367131"/>
+                    </a:xfrm>
+                    <a:prstGeom prst="rect">
+                      <a:avLst/>
+                    </a:prstGeom>
+                    <a:noFill/>
+                    <a:ln>
+                      <a:noFill/>
+                    </a:ln>
+                  </pic:spPr>
+                </pic:pic>
+              </a:graphicData>
+            </a:graphic>
+            <wp14:sizeRelH relativeFrom="page">
+              <wp14:pctWidth>0</wp14:pctWidth>
+            </wp14:sizeRelH>
+            <wp14:sizeRelV relativeFrom="page">
+              <wp14:pctHeight>0</wp14:pctHeight>
+            </wp14:sizeRelV>
+          </wp:anchor>
+        </w:drawing>
+      </w:r>
     </w:p>
     <w:p/>
     <w:p/>
@@ -32485,46 +32629,87 @@
     <w:p/>
     <w:p/>
     <w:p/>
-    <w:p/>
-    <w:p>
-      <w:pPr>
-        <w:jc w:val="both"/>
-      </w:pPr>
-    </w:p>
-    <w:p>
-      <w:pPr>
-        <w:jc w:val="both"/>
-      </w:pPr>
-    </w:p>
-    <w:p>
-      <w:pPr>
-        <w:jc w:val="both"/>
-      </w:pPr>
-    </w:p>
-    <w:p>
-      <w:pPr>
-        <w:jc w:val="both"/>
-      </w:pPr>
-    </w:p>
-    <w:p>
-      <w:pPr>
-        <w:jc w:val="both"/>
-      </w:pPr>
-    </w:p>
-    <w:p>
-      <w:pPr>
-        <w:jc w:val="both"/>
-      </w:pPr>
-    </w:p>
-    <w:p>
-      <w:pPr>
-        <w:jc w:val="both"/>
-      </w:pPr>
-    </w:p>
-    <w:p>
-      <w:pPr>
-        <w:jc w:val="both"/>
-      </w:pPr>
+    <w:p>
+      <w:pPr>
+        <w:jc w:val="both"/>
+      </w:pPr>
+    </w:p>
+    <w:p>
+      <w:pPr>
+        <w:jc w:val="both"/>
+      </w:pPr>
+    </w:p>
+    <w:p>
+      <w:pPr>
+        <w:jc w:val="both"/>
+      </w:pPr>
+    </w:p>
+    <w:p>
+      <w:pPr>
+        <w:jc w:val="both"/>
+      </w:pPr>
+    </w:p>
+    <w:p>
+      <w:pPr>
+        <w:jc w:val="both"/>
+      </w:pPr>
+    </w:p>
+    <w:p>
+      <w:pPr>
+        <w:jc w:val="both"/>
+      </w:pPr>
+    </w:p>
+    <w:p>
+      <w:pPr>
+        <w:jc w:val="both"/>
+      </w:pPr>
+    </w:p>
+    <w:p>
+      <w:pPr>
+        <w:jc w:val="both"/>
+      </w:pPr>
+    </w:p>
+    <w:p>
+      <w:pPr>
+        <w:jc w:val="both"/>
+      </w:pPr>
+    </w:p>
+    <w:p>
+      <w:pPr>
+        <w:jc w:val="both"/>
+      </w:pPr>
+    </w:p>
+    <w:p>
+      <w:pPr>
+        <w:jc w:val="both"/>
+      </w:pPr>
+    </w:p>
+    <w:p>
+      <w:pPr>
+        <w:jc w:val="both"/>
+      </w:pPr>
+    </w:p>
+    <w:p>
+      <w:pPr>
+        <w:jc w:val="both"/>
+      </w:pPr>
+    </w:p>
+    <w:p>
+      <w:pPr>
+        <w:jc w:val="both"/>
+      </w:pPr>
+    </w:p>
+    <w:p>
+      <w:pPr>
+        <w:jc w:val="both"/>
+      </w:pPr>
+    </w:p>
+    <w:p>
+      <w:pPr>
+        <w:jc w:val="both"/>
+      </w:pPr>
+      <w:bookmarkStart w:id="39" w:name="_GoBack"/>
+      <w:bookmarkEnd w:id="39"/>
     </w:p>
     <w:p>
       <w:pPr>
@@ -32541,11 +32726,11 @@
         <w:pStyle w:val="Ttulo1"/>
         <w:jc w:val="center"/>
       </w:pPr>
-      <w:bookmarkStart w:id="39" w:name="_Toc518484672"/>
+      <w:bookmarkStart w:id="40" w:name="_Toc518484672"/>
       <w:r>
         <w:t>ARQUITECTURA DEL SISTEMA</w:t>
       </w:r>
-      <w:bookmarkEnd w:id="39"/>
+      <w:bookmarkEnd w:id="40"/>
     </w:p>
     <w:p/>
     <w:p/>
@@ -32570,16 +32755,17 @@
           <w:lang w:eastAsia="es-PA"/>
         </w:rPr>
       </w:pPr>
-      <w:bookmarkStart w:id="40" w:name="_Toc518484673"/>
+      <w:bookmarkStart w:id="41" w:name="_Toc518484673"/>
       <w:r>
         <w:rPr>
           <w:rFonts w:cs="Arial"/>
           <w:noProof/>
           <w:lang w:eastAsia="es-PA"/>
         </w:rPr>
+        <w:lastRenderedPageBreak/>
         <w:t>Vista logica – Diagrama de clases</w:t>
       </w:r>
-      <w:bookmarkEnd w:id="40"/>
+      <w:bookmarkEnd w:id="41"/>
     </w:p>
     <w:p>
       <w:pPr>
@@ -32632,7 +32818,7 @@
                     </pic:cNvPicPr>
                   </pic:nvPicPr>
                   <pic:blipFill>
-                    <a:blip r:embed="rId42" cstate="print"/>
+                    <a:blip r:embed="rId43" cstate="print"/>
                     <a:srcRect/>
                     <a:stretch>
                       <a:fillRect/>
@@ -33181,14 +33367,15 @@
           <w:rFonts w:cs="Arial"/>
         </w:rPr>
       </w:pPr>
-      <w:bookmarkStart w:id="41" w:name="_Toc518484674"/>
+      <w:bookmarkStart w:id="42" w:name="_Toc518484674"/>
       <w:r>
         <w:rPr>
           <w:rFonts w:cs="Arial"/>
         </w:rPr>
+        <w:lastRenderedPageBreak/>
         <w:t>Vista de procesos –Diagrama de actividad / Diagrama de paquete</w:t>
       </w:r>
-      <w:bookmarkEnd w:id="41"/>
+      <w:bookmarkEnd w:id="42"/>
     </w:p>
     <w:p>
       <w:pPr>
@@ -33236,7 +33423,7 @@
                     </pic:cNvPicPr>
                   </pic:nvPicPr>
                   <pic:blipFill>
-                    <a:blip r:embed="rId43" cstate="print"/>
+                    <a:blip r:embed="rId44" cstate="print"/>
                     <a:srcRect/>
                     <a:stretch>
                       <a:fillRect/>
@@ -33279,14 +33466,15 @@
           <w:rFonts w:cs="Arial"/>
         </w:rPr>
       </w:pPr>
-      <w:bookmarkStart w:id="42" w:name="_Toc518484675"/>
+      <w:bookmarkStart w:id="43" w:name="_Toc518484675"/>
       <w:r>
         <w:rPr>
           <w:rFonts w:cs="Arial"/>
         </w:rPr>
+        <w:lastRenderedPageBreak/>
         <w:t>Vista de Implementación – Vista de desarrollo / Diagrama de componente</w:t>
       </w:r>
-      <w:bookmarkEnd w:id="42"/>
+      <w:bookmarkEnd w:id="43"/>
       <w:r>
         <w:rPr>
           <w:rFonts w:cs="Arial"/>
@@ -33466,7 +33654,7 @@
                     </pic:cNvPicPr>
                   </pic:nvPicPr>
                   <pic:blipFill>
-                    <a:blip r:embed="rId44" cstate="print"/>
+                    <a:blip r:embed="rId45" cstate="print"/>
                     <a:srcRect/>
                     <a:stretch>
                       <a:fillRect/>
@@ -33510,14 +33698,15 @@
           <w:rFonts w:cs="Arial"/>
         </w:rPr>
       </w:pPr>
-      <w:bookmarkStart w:id="43" w:name="_Toc518484676"/>
+      <w:bookmarkStart w:id="44" w:name="_Toc518484676"/>
       <w:r>
         <w:rPr>
           <w:rFonts w:cs="Arial"/>
         </w:rPr>
+        <w:lastRenderedPageBreak/>
         <w:t>Vista Física – Diagrama de desarrollo</w:t>
       </w:r>
-      <w:bookmarkEnd w:id="43"/>
+      <w:bookmarkEnd w:id="44"/>
     </w:p>
     <w:p>
       <w:pPr>
@@ -33642,7 +33831,7 @@
                     </pic:cNvPicPr>
                   </pic:nvPicPr>
                   <pic:blipFill>
-                    <a:blip r:embed="rId45" cstate="print"/>
+                    <a:blip r:embed="rId46" cstate="print"/>
                     <a:srcRect/>
                     <a:stretch>
                       <a:fillRect/>
@@ -33718,14 +33907,14 @@
           <w:sz w:val="96"/>
         </w:rPr>
       </w:pPr>
-      <w:bookmarkStart w:id="44" w:name="_Toc518484677"/>
+      <w:bookmarkStart w:id="45" w:name="_Toc518484677"/>
       <w:r>
         <w:rPr>
           <w:sz w:val="96"/>
         </w:rPr>
         <w:t>REFLEXIÓN</w:t>
       </w:r>
-      <w:bookmarkEnd w:id="44"/>
+      <w:bookmarkEnd w:id="45"/>
     </w:p>
     <w:p/>
     <w:p/>
@@ -33752,6 +33941,7 @@
         <w:rPr>
           <w:rFonts w:ascii="Arial" w:hAnsi="Arial" w:cs="Arial"/>
         </w:rPr>
+        <w:lastRenderedPageBreak/>
         <w:t xml:space="preserve">Al finalizar este proyecto semestral </w:t>
       </w:r>
       <w:r>
@@ -34005,11 +34195,11 @@
       <w:pPr>
         <w:pStyle w:val="Ttulo2"/>
       </w:pPr>
-      <w:bookmarkStart w:id="45" w:name="_Toc518484678"/>
+      <w:bookmarkStart w:id="46" w:name="_Toc518484678"/>
       <w:r>
         <w:t>Aportes individuales</w:t>
       </w:r>
-      <w:bookmarkEnd w:id="45"/>
+      <w:bookmarkEnd w:id="46"/>
     </w:p>
     <w:p/>
     <w:p>
@@ -34257,11 +34447,11 @@
         <w:pStyle w:val="Ttulo1"/>
         <w:jc w:val="center"/>
       </w:pPr>
-      <w:bookmarkStart w:id="46" w:name="_Toc518484679"/>
+      <w:bookmarkStart w:id="47" w:name="_Toc518484679"/>
       <w:r>
         <w:t>REFERENCIAS CONSULTADAS</w:t>
       </w:r>
-      <w:bookmarkEnd w:id="46"/>
+      <w:bookmarkEnd w:id="47"/>
     </w:p>
     <w:p/>
     <w:p/>
@@ -34283,7 +34473,7 @@
           <w:rFonts w:ascii="Arial" w:hAnsi="Arial" w:cs="Arial"/>
         </w:rPr>
       </w:pPr>
-      <w:hyperlink r:id="rId46" w:history="1">
+      <w:hyperlink r:id="rId47" w:history="1">
         <w:r>
           <w:rPr>
             <w:rStyle w:val="Hipervnculo"/>
@@ -34307,7 +34497,7 @@
           <w:rFonts w:ascii="Arial" w:hAnsi="Arial" w:cs="Arial"/>
         </w:rPr>
       </w:pPr>
-      <w:hyperlink r:id="rId47" w:history="1">
+      <w:hyperlink r:id="rId48" w:history="1">
         <w:r>
           <w:rPr>
             <w:rStyle w:val="Hipervnculo"/>
@@ -34326,7 +34516,7 @@
       </w:pPr>
     </w:p>
     <w:p>
-      <w:hyperlink r:id="rId48" w:tgtFrame="_blank" w:history="1">
+      <w:hyperlink r:id="rId49" w:tgtFrame="_blank" w:history="1">
         <w:r>
           <w:rPr>
             <w:rStyle w:val="Hipervnculo"/>
@@ -34338,7 +34528,7 @@
     </w:p>
     <w:p/>
     <w:p>
-      <w:hyperlink r:id="rId49" w:tgtFrame="_blank" w:history="1">
+      <w:hyperlink r:id="rId50" w:tgtFrame="_blank" w:history="1">
         <w:r>
           <w:rPr>
             <w:rStyle w:val="Hipervnculo"/>
@@ -34350,7 +34540,7 @@
     </w:p>
     <w:p/>
     <w:p>
-      <w:hyperlink r:id="rId50" w:tgtFrame="_blank" w:history="1">
+      <w:hyperlink r:id="rId51" w:tgtFrame="_blank" w:history="1">
         <w:r>
           <w:rPr>
             <w:rStyle w:val="Hipervnculo"/>
@@ -34362,7 +34552,7 @@
     </w:p>
     <w:p/>
     <w:p>
-      <w:hyperlink r:id="rId51" w:tgtFrame="_blank" w:history="1">
+      <w:hyperlink r:id="rId52" w:tgtFrame="_blank" w:history="1">
         <w:r>
           <w:rPr>
             <w:rStyle w:val="Hipervnculo"/>
@@ -34456,20 +34646,34 @@
           <w:rFonts w:ascii="Arial" w:hAnsi="Arial" w:cs="Arial"/>
         </w:rPr>
         <w:br/>
-        <w:t xml:space="preserve">Jomel Mc Donald, Christopher </w:t>
+        <w:t xml:space="preserve">Jomel Mc Donald, Christopher Jimenez, </w:t>
       </w:r>
       <w:proofErr w:type="spellStart"/>
       <w:r>
         <w:rPr>
           <w:rFonts w:ascii="Arial" w:hAnsi="Arial" w:cs="Arial"/>
         </w:rPr>
-        <w:t>Jimenez</w:t>
+        <w:t>Ehyzka</w:t>
       </w:r>
       <w:proofErr w:type="spellEnd"/>
       <w:r>
         <w:rPr>
           <w:rFonts w:ascii="Arial" w:hAnsi="Arial" w:cs="Arial"/>
         </w:rPr>
+        <w:t xml:space="preserve"> </w:t>
+      </w:r>
+      <w:proofErr w:type="spellStart"/>
+      <w:r>
+        <w:rPr>
+          <w:rFonts w:ascii="Arial" w:hAnsi="Arial" w:cs="Arial"/>
+        </w:rPr>
+        <w:t>Gutierrez</w:t>
+      </w:r>
+      <w:proofErr w:type="spellEnd"/>
+      <w:r>
+        <w:rPr>
+          <w:rFonts w:ascii="Arial" w:hAnsi="Arial" w:cs="Arial"/>
+        </w:rPr>
         <w:t xml:space="preserve">, </w:t>
       </w:r>
       <w:proofErr w:type="spellStart"/>
@@ -34477,28 +34681,14 @@
         <w:rPr>
           <w:rFonts w:ascii="Arial" w:hAnsi="Arial" w:cs="Arial"/>
         </w:rPr>
-        <w:t>Ehyzka</w:t>
+        <w:t>Deyvi</w:t>
       </w:r>
       <w:proofErr w:type="spellEnd"/>
       <w:r>
         <w:rPr>
           <w:rFonts w:ascii="Arial" w:hAnsi="Arial" w:cs="Arial"/>
         </w:rPr>
-        <w:t xml:space="preserve"> </w:t>
-      </w:r>
-      <w:proofErr w:type="spellStart"/>
-      <w:r>
-        <w:rPr>
-          <w:rFonts w:ascii="Arial" w:hAnsi="Arial" w:cs="Arial"/>
-        </w:rPr>
-        <w:t>Gutierrez</w:t>
-      </w:r>
-      <w:proofErr w:type="spellEnd"/>
-      <w:r>
-        <w:rPr>
-          <w:rFonts w:ascii="Arial" w:hAnsi="Arial" w:cs="Arial"/>
-        </w:rPr>
-        <w:t>, Deyvi Morales</w:t>
+        <w:t xml:space="preserve"> Morales</w:t>
       </w:r>
     </w:p>
     <w:p/>
@@ -34522,14 +34712,11 @@
     <w:p/>
     <w:p/>
     <w:p/>
-    <w:p>
-      <w:bookmarkStart w:id="47" w:name="_GoBack"/>
-      <w:bookmarkEnd w:id="47"/>
-    </w:p>
     <w:p/>
     <w:p/>
     <w:p/>
     <w:p/>
+    <w:p/>
     <w:p>
       <w:pPr>
         <w:pStyle w:val="Ttulo1"/>
@@ -34548,7 +34735,7 @@
       <w:bookmarkEnd w:id="48"/>
     </w:p>
     <w:sectPr>
-      <w:footerReference w:type="default" r:id="rId52"/>
+      <w:footerReference w:type="default" r:id="rId53"/>
       <w:pgSz w:w="12240" w:h="15840"/>
       <w:pgMar w:top="1417" w:right="1701" w:bottom="1417" w:left="1701" w:header="720" w:footer="720" w:gutter="0"/>
       <w:pgBorders w:offsetFrom="page">
@@ -34622,7 +34809,7 @@
                 <v:h position="#0,topLeft" xrange="0,21600"/>
               </v:handles>
             </v:shapetype>
-            <v:shape id="Triángulo isósceles 27" o:spid="_x0000_s2049" type="#_x0000_t5" style="position:absolute;margin-left:1843.8pt;margin-top:0;width:167.4pt;height:161.8pt;z-index:251659264;visibility:visible;mso-position-horizontal:right;mso-position-horizontal-relative:page;mso-position-vertical:bottom;mso-position-vertical-relative:page" o:gfxdata="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" adj="21600" fillcolor="#d2eaf1" stroked="f">
+            <v:shape id="Triángulo isósceles 27" o:spid="_x0000_s2049" type="#_x0000_t5" style="position:absolute;margin-left:1960pt;margin-top:0;width:167.4pt;height:161.8pt;z-index:251659264;visibility:visible;mso-position-horizontal:right;mso-position-horizontal-relative:page;mso-position-vertical:bottom;mso-position-vertical-relative:page" o:gfxdata="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" adj="21600" fillcolor="#d2eaf1" stroked="f">
               <v:textbox>
                 <w:txbxContent>
                   <w:p>
@@ -38031,7 +38218,7 @@
     <w:lsdException w:name="Table Web 2" w:semiHidden="1" w:unhideWhenUsed="1"/>
     <w:lsdException w:name="Table Web 3" w:semiHidden="1" w:unhideWhenUsed="1"/>
     <w:lsdException w:name="Balloon Text" w:semiHidden="1" w:unhideWhenUsed="1"/>
-    <w:lsdException w:name="Table Grid" w:semiHidden="1" w:uiPriority="59" w:unhideWhenUsed="1"/>
+    <w:lsdException w:name="Table Grid" w:uiPriority="59"/>
     <w:lsdException w:name="Table Theme" w:semiHidden="1" w:unhideWhenUsed="1"/>
     <w:lsdException w:name="Placeholder Text" w:semiHidden="1"/>
     <w:lsdException w:name="No Spacing" w:uiPriority="1" w:qFormat="1"/>
@@ -38864,7 +39051,7 @@
 </file>
 
 <file path=customXml/itemProps1.xml><?xml version="1.0" encoding="utf-8"?>
-<ds:datastoreItem xmlns:ds="http://schemas.openxmlformats.org/officeDocument/2006/customXml" ds:itemID="{05AD9342-DFFF-484B-B461-20824BFAC23F}">
+<ds:datastoreItem xmlns:ds="http://schemas.openxmlformats.org/officeDocument/2006/customXml" ds:itemID="{0B99E180-A2EF-442E-9619-5CC8450E55BA}">
   <ds:schemaRefs>
     <ds:schemaRef ds:uri="http://schemas.openxmlformats.org/officeDocument/2006/bibliography"/>
   </ds:schemaRefs>

</xml_diff>